<commit_message>
Upd the third lab
</commit_message>
<xml_diff>
--- a/Computer graphics/Third lab/звіт.docx
+++ b/Computer graphics/Third lab/звіт.docx
@@ -3854,6 +3854,12 @@
         <w:ind w:left="0" w:right="0" w:firstLine="0"/>
         <w:jc w:val="left"/>
         <w:rPr>
+          <w:rFonts w:ascii="Times Roman" w:cs="Times Roman" w:hAnsi="Times Roman" w:eastAsia="Times Roman"/>
+          <w:b w:val="0"/>
+          <w:bCs w:val="0"/>
+          <w:sz w:val="24"/>
+          <w:szCs w:val="24"/>
+          <w:shd w:val="clear" w:color="auto" w:fill="ffffff"/>
           <w:rtl w:val="0"/>
         </w:rPr>
       </w:pPr>
@@ -4015,21 +4021,100 @@
         </w:rPr>
         <w:t xml:space="preserve"> </w:t>
       </w:r>
-      <w:r>
-        <w:rPr>
-          <w:rFonts w:ascii="Times Roman" w:cs="Times Roman" w:hAnsi="Times Roman" w:eastAsia="Times Roman"/>
-          <w:b w:val="0"/>
-          <w:bCs w:val="0"/>
+    </w:p>
+    <w:p>
+      <w:pPr>
+        <w:pStyle w:val="Підзаголовок"/>
+        <w:bidi w:val="0"/>
+        <w:rPr>
           <w:sz w:val="24"/>
           <w:szCs w:val="24"/>
-          <w:shd w:val="clear" w:color="auto" w:fill="ffffff"/>
-          <w:rtl w:val="0"/>
-        </w:rPr>
+        </w:rPr>
+      </w:pPr>
+    </w:p>
+    <w:p>
+      <w:pPr>
+        <w:pStyle w:val="Основний текст"/>
+        <w:bidi w:val="0"/>
+        <w:rPr>
+          <w:sz w:val="24"/>
+          <w:szCs w:val="24"/>
+        </w:rPr>
+      </w:pPr>
+    </w:p>
+    <w:p>
+      <w:pPr>
+        <w:pStyle w:val="Основний текст"/>
+        <w:bidi w:val="0"/>
+      </w:pPr>
+      <w:r>
+        <w:rPr>
+          <w:sz w:val="24"/>
+          <w:szCs w:val="24"/>
+        </w:rPr>
+        <w:drawing xmlns:a="http://schemas.openxmlformats.org/drawingml/2006/main">
+          <wp:anchor distT="152400" distB="152400" distL="152400" distR="152400" simplePos="0" relativeHeight="251668480" behindDoc="0" locked="0" layoutInCell="1" allowOverlap="1">
+            <wp:simplePos x="0" y="0"/>
+            <wp:positionH relativeFrom="margin">
+              <wp:posOffset>104748</wp:posOffset>
+            </wp:positionH>
+            <wp:positionV relativeFrom="page">
+              <wp:posOffset>801670</wp:posOffset>
+            </wp:positionV>
+            <wp:extent cx="6120057" cy="5491207"/>
+            <wp:effectExtent l="0" t="0" r="0" b="0"/>
+            <wp:wrapThrough wrapText="bothSides" distL="152400" distR="152400">
+              <wp:wrapPolygon edited="1">
+                <wp:start x="0" y="0"/>
+                <wp:lineTo x="21600" y="0"/>
+                <wp:lineTo x="21600" y="21600"/>
+                <wp:lineTo x="0" y="21600"/>
+                <wp:lineTo x="0" y="0"/>
+              </wp:wrapPolygon>
+            </wp:wrapThrough>
+            <wp:docPr id="1073741834" name="officeArt object" descr="Зображення"/>
+            <wp:cNvGraphicFramePr/>
+            <a:graphic xmlns:a="http://schemas.openxmlformats.org/drawingml/2006/main">
+              <a:graphicData uri="http://schemas.openxmlformats.org/drawingml/2006/picture">
+                <pic:pic xmlns:pic="http://schemas.openxmlformats.org/drawingml/2006/picture">
+                  <pic:nvPicPr>
+                    <pic:cNvPr id="1073741834" name="Зображення" descr="Зображення"/>
+                    <pic:cNvPicPr>
+                      <a:picLocks noChangeAspect="1"/>
+                    </pic:cNvPicPr>
+                  </pic:nvPicPr>
+                  <pic:blipFill>
+                    <a:blip r:embed="rId11">
+                      <a:extLst/>
+                    </a:blip>
+                    <a:stretch>
+                      <a:fillRect/>
+                    </a:stretch>
+                  </pic:blipFill>
+                  <pic:spPr>
+                    <a:xfrm>
+                      <a:off x="0" y="0"/>
+                      <a:ext cx="6120057" cy="5491207"/>
+                    </a:xfrm>
+                    <a:prstGeom prst="rect">
+                      <a:avLst/>
+                    </a:prstGeom>
+                    <a:ln w="12700" cap="flat">
+                      <a:noFill/>
+                      <a:miter lim="400000"/>
+                    </a:ln>
+                    <a:effectLst/>
+                  </pic:spPr>
+                </pic:pic>
+              </a:graphicData>
+            </a:graphic>
+          </wp:anchor>
+        </w:drawing>
       </w:r>
     </w:p>
     <w:sectPr>
-      <w:headerReference w:type="default" r:id="rId11"/>
-      <w:footerReference w:type="default" r:id="rId12"/>
+      <w:headerReference w:type="default" r:id="rId12"/>
+      <w:footerReference w:type="default" r:id="rId13"/>
       <w:pgSz w:w="11906" w:h="16838" w:orient="portrait"/>
       <w:pgMar w:top="1134" w:right="1134" w:bottom="1134" w:left="1134" w:header="709" w:footer="850"/>
       <w:bidi w:val="0"/>
@@ -4194,6 +4279,98 @@
       <w:position w:val="0"/>
       <w:sz w:val="24"/>
       <w:szCs w:val="24"/>
+      <w:u w:val="none"/>
+      <w:shd w:val="nil" w:color="auto" w:fill="auto"/>
+      <w:vertAlign w:val="baseline"/>
+      <w14:textOutline>
+        <w14:noFill/>
+      </w14:textOutline>
+      <w14:textFill>
+        <w14:solidFill>
+          <w14:srgbClr w14:val="000000"/>
+        </w14:solidFill>
+      </w14:textFill>
+    </w:rPr>
+  </w:style>
+  <w:style w:type="paragraph" w:styleId="Підзаголовок">
+    <w:name w:val="Підзаголовок"/>
+    <w:next w:val="Основний текст"/>
+    <w:pPr>
+      <w:keepNext w:val="1"/>
+      <w:keepLines w:val="0"/>
+      <w:pageBreakBefore w:val="0"/>
+      <w:widowControl w:val="1"/>
+      <w:shd w:val="clear" w:color="auto" w:fill="auto"/>
+      <w:suppressAutoHyphens w:val="0"/>
+      <w:bidi w:val="0"/>
+      <w:spacing w:before="0" w:after="0" w:line="240" w:lineRule="auto"/>
+      <w:ind w:left="0" w:right="0" w:firstLine="0"/>
+      <w:jc w:val="left"/>
+      <w:outlineLvl w:val="9"/>
+    </w:pPr>
+    <w:rPr>
+      <w:rFonts w:ascii="Helvetica Neue" w:cs="Helvetica Neue" w:hAnsi="Helvetica Neue" w:eastAsia="Helvetica Neue"/>
+      <w:b w:val="0"/>
+      <w:bCs w:val="0"/>
+      <w:i w:val="0"/>
+      <w:iCs w:val="0"/>
+      <w:caps w:val="0"/>
+      <w:smallCaps w:val="0"/>
+      <w:strike w:val="0"/>
+      <w:dstrike w:val="0"/>
+      <w:outline w:val="0"/>
+      <w:color w:val="000000"/>
+      <w:spacing w:val="0"/>
+      <w:kern w:val="0"/>
+      <w:position w:val="0"/>
+      <w:sz w:val="40"/>
+      <w:szCs w:val="40"/>
+      <w:u w:val="none"/>
+      <w:shd w:val="nil" w:color="auto" w:fill="auto"/>
+      <w:vertAlign w:val="baseline"/>
+      <w14:textOutline>
+        <w14:noFill/>
+      </w14:textOutline>
+      <w14:textFill>
+        <w14:solidFill>
+          <w14:srgbClr w14:val="000000"/>
+        </w14:solidFill>
+      </w14:textFill>
+    </w:rPr>
+  </w:style>
+  <w:style w:type="paragraph" w:styleId="Основний текст">
+    <w:name w:val="Основний текст"/>
+    <w:next w:val="Основний текст"/>
+    <w:pPr>
+      <w:keepNext w:val="0"/>
+      <w:keepLines w:val="0"/>
+      <w:pageBreakBefore w:val="0"/>
+      <w:widowControl w:val="1"/>
+      <w:shd w:val="clear" w:color="auto" w:fill="auto"/>
+      <w:suppressAutoHyphens w:val="0"/>
+      <w:bidi w:val="0"/>
+      <w:spacing w:before="0" w:after="0" w:line="240" w:lineRule="auto"/>
+      <w:ind w:left="0" w:right="0" w:firstLine="0"/>
+      <w:jc w:val="left"/>
+      <w:outlineLvl w:val="9"/>
+    </w:pPr>
+    <w:rPr>
+      <w:rFonts w:ascii="Helvetica Neue" w:cs="Helvetica Neue" w:hAnsi="Helvetica Neue" w:eastAsia="Helvetica Neue"/>
+      <w:b w:val="0"/>
+      <w:bCs w:val="0"/>
+      <w:i w:val="0"/>
+      <w:iCs w:val="0"/>
+      <w:caps w:val="0"/>
+      <w:smallCaps w:val="0"/>
+      <w:strike w:val="0"/>
+      <w:dstrike w:val="0"/>
+      <w:outline w:val="0"/>
+      <w:color w:val="000000"/>
+      <w:spacing w:val="0"/>
+      <w:kern w:val="0"/>
+      <w:position w:val="0"/>
+      <w:sz w:val="22"/>
+      <w:szCs w:val="22"/>
       <w:u w:val="none"/>
       <w:shd w:val="nil" w:color="auto" w:fill="auto"/>
       <w:vertAlign w:val="baseline"/>

</xml_diff>